<commit_message>
AnexoPesquisa finalizado e adicionado DiagramaDeCasoDeUso 02.10.24
</commit_message>
<xml_diff>
--- a/CCapsTools/ES2N - AnexoPesquisa v3.0.docx
+++ b/CCapsTools/ES2N - AnexoPesquisa v3.0.docx
@@ -2512,13 +2512,820 @@
         </w:drawing>
       </w:r>
     </w:p>
+    <w:p>
+      <w:r>
+        <w:br w:type="page"/>
+      </w:r>
+    </w:p>
+    <w:p>
+      <w:pPr>
+        <w:pStyle w:val="Ttulo2"/>
+      </w:pPr>
+      <w:r>
+        <w:t>Alunos</w:t>
+      </w:r>
+    </w:p>
+    <w:p>
+      <w:r>
+        <w:rPr>
+          <w:noProof/>
+        </w:rPr>
+        <w:drawing>
+          <wp:inline distT="0" distB="0" distL="0" distR="0" wp14:anchorId="608B4251" wp14:editId="3FEB2C70">
+            <wp:extent cx="5912485" cy="1463040"/>
+            <wp:effectExtent l="0" t="0" r="0" b="3810"/>
+            <wp:docPr id="1188885788" name="Imagem 1" descr="Interface gráfica do usuário, Texto, Aplicativo&#10;&#10;Descrição gerada automaticamente"/>
+            <wp:cNvGraphicFramePr>
+              <a:graphicFrameLocks xmlns:a="http://schemas.openxmlformats.org/drawingml/2006/main" noChangeAspect="1"/>
+            </wp:cNvGraphicFramePr>
+            <a:graphic xmlns:a="http://schemas.openxmlformats.org/drawingml/2006/main">
+              <a:graphicData uri="http://schemas.openxmlformats.org/drawingml/2006/picture">
+                <pic:pic xmlns:pic="http://schemas.openxmlformats.org/drawingml/2006/picture">
+                  <pic:nvPicPr>
+                    <pic:cNvPr id="1188885788" name="Imagem 1" descr="Interface gráfica do usuário, Texto, Aplicativo&#10;&#10;Descrição gerada automaticamente"/>
+                    <pic:cNvPicPr/>
+                  </pic:nvPicPr>
+                  <pic:blipFill>
+                    <a:blip r:embed="rId40">
+                      <a:extLst>
+                        <a:ext uri="{28A0092B-C50C-407E-A947-70E740481C1C}">
+                          <a14:useLocalDpi xmlns:a14="http://schemas.microsoft.com/office/drawing/2010/main" val="0"/>
+                        </a:ext>
+                      </a:extLst>
+                    </a:blip>
+                    <a:stretch>
+                      <a:fillRect/>
+                    </a:stretch>
+                  </pic:blipFill>
+                  <pic:spPr>
+                    <a:xfrm>
+                      <a:off x="0" y="0"/>
+                      <a:ext cx="5912485" cy="1463040"/>
+                    </a:xfrm>
+                    <a:prstGeom prst="rect">
+                      <a:avLst/>
+                    </a:prstGeom>
+                  </pic:spPr>
+                </pic:pic>
+              </a:graphicData>
+            </a:graphic>
+          </wp:inline>
+        </w:drawing>
+      </w:r>
+    </w:p>
+    <w:p/>
+    <w:p>
+      <w:r>
+        <w:rPr>
+          <w:noProof/>
+        </w:rPr>
+        <w:drawing>
+          <wp:inline distT="0" distB="0" distL="0" distR="0" wp14:anchorId="59B34DFC" wp14:editId="543FC601">
+            <wp:extent cx="5912485" cy="2656840"/>
+            <wp:effectExtent l="0" t="0" r="0" b="0"/>
+            <wp:docPr id="1276655441" name="Imagem 2" descr="Uma imagem contendo Diagrama&#10;&#10;Descrição gerada automaticamente"/>
+            <wp:cNvGraphicFramePr>
+              <a:graphicFrameLocks xmlns:a="http://schemas.openxmlformats.org/drawingml/2006/main" noChangeAspect="1"/>
+            </wp:cNvGraphicFramePr>
+            <a:graphic xmlns:a="http://schemas.openxmlformats.org/drawingml/2006/main">
+              <a:graphicData uri="http://schemas.openxmlformats.org/drawingml/2006/picture">
+                <pic:pic xmlns:pic="http://schemas.openxmlformats.org/drawingml/2006/picture">
+                  <pic:nvPicPr>
+                    <pic:cNvPr id="1276655441" name="Imagem 2" descr="Uma imagem contendo Diagrama&#10;&#10;Descrição gerada automaticamente"/>
+                    <pic:cNvPicPr/>
+                  </pic:nvPicPr>
+                  <pic:blipFill>
+                    <a:blip r:embed="rId41">
+                      <a:extLst>
+                        <a:ext uri="{28A0092B-C50C-407E-A947-70E740481C1C}">
+                          <a14:useLocalDpi xmlns:a14="http://schemas.microsoft.com/office/drawing/2010/main" val="0"/>
+                        </a:ext>
+                      </a:extLst>
+                    </a:blip>
+                    <a:stretch>
+                      <a:fillRect/>
+                    </a:stretch>
+                  </pic:blipFill>
+                  <pic:spPr>
+                    <a:xfrm>
+                      <a:off x="0" y="0"/>
+                      <a:ext cx="5912485" cy="2656840"/>
+                    </a:xfrm>
+                    <a:prstGeom prst="rect">
+                      <a:avLst/>
+                    </a:prstGeom>
+                  </pic:spPr>
+                </pic:pic>
+              </a:graphicData>
+            </a:graphic>
+          </wp:inline>
+        </w:drawing>
+      </w:r>
+    </w:p>
+    <w:p/>
+    <w:p>
+      <w:r>
+        <w:rPr>
+          <w:noProof/>
+        </w:rPr>
+        <w:drawing>
+          <wp:inline distT="0" distB="0" distL="0" distR="0" wp14:anchorId="0EE9A628" wp14:editId="1FD5AD27">
+            <wp:extent cx="5912485" cy="2044700"/>
+            <wp:effectExtent l="0" t="0" r="0" b="0"/>
+            <wp:docPr id="2003565918" name="Imagem 3" descr="Gráfico, Gráfico de pizza&#10;&#10;Descrição gerada automaticamente com confiança média"/>
+            <wp:cNvGraphicFramePr>
+              <a:graphicFrameLocks xmlns:a="http://schemas.openxmlformats.org/drawingml/2006/main" noChangeAspect="1"/>
+            </wp:cNvGraphicFramePr>
+            <a:graphic xmlns:a="http://schemas.openxmlformats.org/drawingml/2006/main">
+              <a:graphicData uri="http://schemas.openxmlformats.org/drawingml/2006/picture">
+                <pic:pic xmlns:pic="http://schemas.openxmlformats.org/drawingml/2006/picture">
+                  <pic:nvPicPr>
+                    <pic:cNvPr id="2003565918" name="Imagem 3" descr="Gráfico, Gráfico de pizza&#10;&#10;Descrição gerada automaticamente com confiança média"/>
+                    <pic:cNvPicPr/>
+                  </pic:nvPicPr>
+                  <pic:blipFill>
+                    <a:blip r:embed="rId42">
+                      <a:extLst>
+                        <a:ext uri="{28A0092B-C50C-407E-A947-70E740481C1C}">
+                          <a14:useLocalDpi xmlns:a14="http://schemas.microsoft.com/office/drawing/2010/main" val="0"/>
+                        </a:ext>
+                      </a:extLst>
+                    </a:blip>
+                    <a:stretch>
+                      <a:fillRect/>
+                    </a:stretch>
+                  </pic:blipFill>
+                  <pic:spPr>
+                    <a:xfrm>
+                      <a:off x="0" y="0"/>
+                      <a:ext cx="5912485" cy="2044700"/>
+                    </a:xfrm>
+                    <a:prstGeom prst="rect">
+                      <a:avLst/>
+                    </a:prstGeom>
+                  </pic:spPr>
+                </pic:pic>
+              </a:graphicData>
+            </a:graphic>
+          </wp:inline>
+        </w:drawing>
+      </w:r>
+    </w:p>
+    <w:p/>
+    <w:p>
+      <w:r>
+        <w:rPr>
+          <w:noProof/>
+        </w:rPr>
+        <w:drawing>
+          <wp:inline distT="0" distB="0" distL="0" distR="0" wp14:anchorId="5B299420" wp14:editId="13384195">
+            <wp:extent cx="5912485" cy="2021205"/>
+            <wp:effectExtent l="0" t="0" r="0" b="0"/>
+            <wp:docPr id="1830155556" name="Imagem 4" descr="Interface gráfica do usuário, Texto, Email&#10;&#10;Descrição gerada automaticamente"/>
+            <wp:cNvGraphicFramePr>
+              <a:graphicFrameLocks xmlns:a="http://schemas.openxmlformats.org/drawingml/2006/main" noChangeAspect="1"/>
+            </wp:cNvGraphicFramePr>
+            <a:graphic xmlns:a="http://schemas.openxmlformats.org/drawingml/2006/main">
+              <a:graphicData uri="http://schemas.openxmlformats.org/drawingml/2006/picture">
+                <pic:pic xmlns:pic="http://schemas.openxmlformats.org/drawingml/2006/picture">
+                  <pic:nvPicPr>
+                    <pic:cNvPr id="1830155556" name="Imagem 4" descr="Interface gráfica do usuário, Texto, Email&#10;&#10;Descrição gerada automaticamente"/>
+                    <pic:cNvPicPr/>
+                  </pic:nvPicPr>
+                  <pic:blipFill>
+                    <a:blip r:embed="rId43">
+                      <a:extLst>
+                        <a:ext uri="{28A0092B-C50C-407E-A947-70E740481C1C}">
+                          <a14:useLocalDpi xmlns:a14="http://schemas.microsoft.com/office/drawing/2010/main" val="0"/>
+                        </a:ext>
+                      </a:extLst>
+                    </a:blip>
+                    <a:stretch>
+                      <a:fillRect/>
+                    </a:stretch>
+                  </pic:blipFill>
+                  <pic:spPr>
+                    <a:xfrm>
+                      <a:off x="0" y="0"/>
+                      <a:ext cx="5912485" cy="2021205"/>
+                    </a:xfrm>
+                    <a:prstGeom prst="rect">
+                      <a:avLst/>
+                    </a:prstGeom>
+                  </pic:spPr>
+                </pic:pic>
+              </a:graphicData>
+            </a:graphic>
+          </wp:inline>
+        </w:drawing>
+      </w:r>
+    </w:p>
+    <w:p/>
+    <w:p>
+      <w:r>
+        <w:rPr>
+          <w:noProof/>
+        </w:rPr>
+        <w:drawing>
+          <wp:inline distT="0" distB="0" distL="0" distR="0" wp14:anchorId="498A63B2" wp14:editId="5CD71B3D">
+            <wp:extent cx="5912485" cy="2567305"/>
+            <wp:effectExtent l="0" t="0" r="0" b="4445"/>
+            <wp:docPr id="1721211078" name="Imagem 5" descr="Gráfico, Gráfico de barras&#10;&#10;Descrição gerada automaticamente"/>
+            <wp:cNvGraphicFramePr>
+              <a:graphicFrameLocks xmlns:a="http://schemas.openxmlformats.org/drawingml/2006/main" noChangeAspect="1"/>
+            </wp:cNvGraphicFramePr>
+            <a:graphic xmlns:a="http://schemas.openxmlformats.org/drawingml/2006/main">
+              <a:graphicData uri="http://schemas.openxmlformats.org/drawingml/2006/picture">
+                <pic:pic xmlns:pic="http://schemas.openxmlformats.org/drawingml/2006/picture">
+                  <pic:nvPicPr>
+                    <pic:cNvPr id="1721211078" name="Imagem 5" descr="Gráfico, Gráfico de barras&#10;&#10;Descrição gerada automaticamente"/>
+                    <pic:cNvPicPr/>
+                  </pic:nvPicPr>
+                  <pic:blipFill>
+                    <a:blip r:embed="rId44">
+                      <a:extLst>
+                        <a:ext uri="{28A0092B-C50C-407E-A947-70E740481C1C}">
+                          <a14:useLocalDpi xmlns:a14="http://schemas.microsoft.com/office/drawing/2010/main" val="0"/>
+                        </a:ext>
+                      </a:extLst>
+                    </a:blip>
+                    <a:stretch>
+                      <a:fillRect/>
+                    </a:stretch>
+                  </pic:blipFill>
+                  <pic:spPr>
+                    <a:xfrm>
+                      <a:off x="0" y="0"/>
+                      <a:ext cx="5912485" cy="2567305"/>
+                    </a:xfrm>
+                    <a:prstGeom prst="rect">
+                      <a:avLst/>
+                    </a:prstGeom>
+                  </pic:spPr>
+                </pic:pic>
+              </a:graphicData>
+            </a:graphic>
+          </wp:inline>
+        </w:drawing>
+      </w:r>
+    </w:p>
+    <w:p/>
+    <w:p>
+      <w:r>
+        <w:rPr>
+          <w:noProof/>
+        </w:rPr>
+        <w:drawing>
+          <wp:inline distT="0" distB="0" distL="0" distR="0" wp14:anchorId="5F04E212" wp14:editId="64763D1F">
+            <wp:extent cx="5912485" cy="2858770"/>
+            <wp:effectExtent l="0" t="0" r="0" b="0"/>
+            <wp:docPr id="2123967317" name="Imagem 6" descr="Interface gráfica do usuário, Texto, Aplicativo, Email&#10;&#10;Descrição gerada automaticamente"/>
+            <wp:cNvGraphicFramePr>
+              <a:graphicFrameLocks xmlns:a="http://schemas.openxmlformats.org/drawingml/2006/main" noChangeAspect="1"/>
+            </wp:cNvGraphicFramePr>
+            <a:graphic xmlns:a="http://schemas.openxmlformats.org/drawingml/2006/main">
+              <a:graphicData uri="http://schemas.openxmlformats.org/drawingml/2006/picture">
+                <pic:pic xmlns:pic="http://schemas.openxmlformats.org/drawingml/2006/picture">
+                  <pic:nvPicPr>
+                    <pic:cNvPr id="2123967317" name="Imagem 6" descr="Interface gráfica do usuário, Texto, Aplicativo, Email&#10;&#10;Descrição gerada automaticamente"/>
+                    <pic:cNvPicPr/>
+                  </pic:nvPicPr>
+                  <pic:blipFill>
+                    <a:blip r:embed="rId45">
+                      <a:extLst>
+                        <a:ext uri="{28A0092B-C50C-407E-A947-70E740481C1C}">
+                          <a14:useLocalDpi xmlns:a14="http://schemas.microsoft.com/office/drawing/2010/main" val="0"/>
+                        </a:ext>
+                      </a:extLst>
+                    </a:blip>
+                    <a:stretch>
+                      <a:fillRect/>
+                    </a:stretch>
+                  </pic:blipFill>
+                  <pic:spPr>
+                    <a:xfrm>
+                      <a:off x="0" y="0"/>
+                      <a:ext cx="5912485" cy="2858770"/>
+                    </a:xfrm>
+                    <a:prstGeom prst="rect">
+                      <a:avLst/>
+                    </a:prstGeom>
+                  </pic:spPr>
+                </pic:pic>
+              </a:graphicData>
+            </a:graphic>
+          </wp:inline>
+        </w:drawing>
+      </w:r>
+    </w:p>
+    <w:p/>
+    <w:p>
+      <w:r>
+        <w:rPr>
+          <w:noProof/>
+        </w:rPr>
+        <w:drawing>
+          <wp:inline distT="0" distB="0" distL="0" distR="0" wp14:anchorId="630CAC88" wp14:editId="2D61EE6D">
+            <wp:extent cx="5912485" cy="1874520"/>
+            <wp:effectExtent l="0" t="0" r="0" b="0"/>
+            <wp:docPr id="380427331" name="Imagem 7" descr="Gráfico&#10;&#10;Descrição gerada automaticamente com confiança média"/>
+            <wp:cNvGraphicFramePr>
+              <a:graphicFrameLocks xmlns:a="http://schemas.openxmlformats.org/drawingml/2006/main" noChangeAspect="1"/>
+            </wp:cNvGraphicFramePr>
+            <a:graphic xmlns:a="http://schemas.openxmlformats.org/drawingml/2006/main">
+              <a:graphicData uri="http://schemas.openxmlformats.org/drawingml/2006/picture">
+                <pic:pic xmlns:pic="http://schemas.openxmlformats.org/drawingml/2006/picture">
+                  <pic:nvPicPr>
+                    <pic:cNvPr id="380427331" name="Imagem 7" descr="Gráfico&#10;&#10;Descrição gerada automaticamente com confiança média"/>
+                    <pic:cNvPicPr/>
+                  </pic:nvPicPr>
+                  <pic:blipFill>
+                    <a:blip r:embed="rId46">
+                      <a:extLst>
+                        <a:ext uri="{28A0092B-C50C-407E-A947-70E740481C1C}">
+                          <a14:useLocalDpi xmlns:a14="http://schemas.microsoft.com/office/drawing/2010/main" val="0"/>
+                        </a:ext>
+                      </a:extLst>
+                    </a:blip>
+                    <a:stretch>
+                      <a:fillRect/>
+                    </a:stretch>
+                  </pic:blipFill>
+                  <pic:spPr>
+                    <a:xfrm>
+                      <a:off x="0" y="0"/>
+                      <a:ext cx="5912485" cy="1874520"/>
+                    </a:xfrm>
+                    <a:prstGeom prst="rect">
+                      <a:avLst/>
+                    </a:prstGeom>
+                  </pic:spPr>
+                </pic:pic>
+              </a:graphicData>
+            </a:graphic>
+          </wp:inline>
+        </w:drawing>
+      </w:r>
+    </w:p>
+    <w:p/>
+    <w:p>
+      <w:r>
+        <w:rPr>
+          <w:noProof/>
+        </w:rPr>
+        <w:drawing>
+          <wp:inline distT="0" distB="0" distL="0" distR="0" wp14:anchorId="0AE3DDDE" wp14:editId="7F22AC5F">
+            <wp:extent cx="5912485" cy="1849755"/>
+            <wp:effectExtent l="0" t="0" r="0" b="0"/>
+            <wp:docPr id="566996278" name="Imagem 8" descr="Gráfico, Gráfico de pizza&#10;&#10;Descrição gerada automaticamente"/>
+            <wp:cNvGraphicFramePr>
+              <a:graphicFrameLocks xmlns:a="http://schemas.openxmlformats.org/drawingml/2006/main" noChangeAspect="1"/>
+            </wp:cNvGraphicFramePr>
+            <a:graphic xmlns:a="http://schemas.openxmlformats.org/drawingml/2006/main">
+              <a:graphicData uri="http://schemas.openxmlformats.org/drawingml/2006/picture">
+                <pic:pic xmlns:pic="http://schemas.openxmlformats.org/drawingml/2006/picture">
+                  <pic:nvPicPr>
+                    <pic:cNvPr id="566996278" name="Imagem 8" descr="Gráfico, Gráfico de pizza&#10;&#10;Descrição gerada automaticamente"/>
+                    <pic:cNvPicPr/>
+                  </pic:nvPicPr>
+                  <pic:blipFill>
+                    <a:blip r:embed="rId47">
+                      <a:extLst>
+                        <a:ext uri="{28A0092B-C50C-407E-A947-70E740481C1C}">
+                          <a14:useLocalDpi xmlns:a14="http://schemas.microsoft.com/office/drawing/2010/main" val="0"/>
+                        </a:ext>
+                      </a:extLst>
+                    </a:blip>
+                    <a:stretch>
+                      <a:fillRect/>
+                    </a:stretch>
+                  </pic:blipFill>
+                  <pic:spPr>
+                    <a:xfrm>
+                      <a:off x="0" y="0"/>
+                      <a:ext cx="5912485" cy="1849755"/>
+                    </a:xfrm>
+                    <a:prstGeom prst="rect">
+                      <a:avLst/>
+                    </a:prstGeom>
+                  </pic:spPr>
+                </pic:pic>
+              </a:graphicData>
+            </a:graphic>
+          </wp:inline>
+        </w:drawing>
+      </w:r>
+    </w:p>
+    <w:p/>
+    <w:p>
+      <w:r>
+        <w:rPr>
+          <w:noProof/>
+        </w:rPr>
+        <w:drawing>
+          <wp:inline distT="0" distB="0" distL="0" distR="0" wp14:anchorId="4A9FC47D" wp14:editId="4E174759">
+            <wp:extent cx="5912485" cy="1774190"/>
+            <wp:effectExtent l="0" t="0" r="0" b="0"/>
+            <wp:docPr id="1066646905" name="Imagem 9" descr="Gráfico, Gráfico de pizza&#10;&#10;Descrição gerada automaticamente"/>
+            <wp:cNvGraphicFramePr>
+              <a:graphicFrameLocks xmlns:a="http://schemas.openxmlformats.org/drawingml/2006/main" noChangeAspect="1"/>
+            </wp:cNvGraphicFramePr>
+            <a:graphic xmlns:a="http://schemas.openxmlformats.org/drawingml/2006/main">
+              <a:graphicData uri="http://schemas.openxmlformats.org/drawingml/2006/picture">
+                <pic:pic xmlns:pic="http://schemas.openxmlformats.org/drawingml/2006/picture">
+                  <pic:nvPicPr>
+                    <pic:cNvPr id="1066646905" name="Imagem 9" descr="Gráfico, Gráfico de pizza&#10;&#10;Descrição gerada automaticamente"/>
+                    <pic:cNvPicPr/>
+                  </pic:nvPicPr>
+                  <pic:blipFill>
+                    <a:blip r:embed="rId48">
+                      <a:extLst>
+                        <a:ext uri="{28A0092B-C50C-407E-A947-70E740481C1C}">
+                          <a14:useLocalDpi xmlns:a14="http://schemas.microsoft.com/office/drawing/2010/main" val="0"/>
+                        </a:ext>
+                      </a:extLst>
+                    </a:blip>
+                    <a:stretch>
+                      <a:fillRect/>
+                    </a:stretch>
+                  </pic:blipFill>
+                  <pic:spPr>
+                    <a:xfrm>
+                      <a:off x="0" y="0"/>
+                      <a:ext cx="5912485" cy="1774190"/>
+                    </a:xfrm>
+                    <a:prstGeom prst="rect">
+                      <a:avLst/>
+                    </a:prstGeom>
+                  </pic:spPr>
+                </pic:pic>
+              </a:graphicData>
+            </a:graphic>
+          </wp:inline>
+        </w:drawing>
+      </w:r>
+    </w:p>
+    <w:p/>
+    <w:p>
+      <w:r>
+        <w:rPr>
+          <w:noProof/>
+        </w:rPr>
+        <w:drawing>
+          <wp:inline distT="0" distB="0" distL="0" distR="0" wp14:anchorId="480436A7" wp14:editId="6CC97083">
+            <wp:extent cx="5912485" cy="1610360"/>
+            <wp:effectExtent l="0" t="0" r="0" b="8890"/>
+            <wp:docPr id="1979796782" name="Imagem 10" descr="Interface gráfica do usuário, Texto, Aplicativo, Email&#10;&#10;Descrição gerada automaticamente"/>
+            <wp:cNvGraphicFramePr>
+              <a:graphicFrameLocks xmlns:a="http://schemas.openxmlformats.org/drawingml/2006/main" noChangeAspect="1"/>
+            </wp:cNvGraphicFramePr>
+            <a:graphic xmlns:a="http://schemas.openxmlformats.org/drawingml/2006/main">
+              <a:graphicData uri="http://schemas.openxmlformats.org/drawingml/2006/picture">
+                <pic:pic xmlns:pic="http://schemas.openxmlformats.org/drawingml/2006/picture">
+                  <pic:nvPicPr>
+                    <pic:cNvPr id="1979796782" name="Imagem 10" descr="Interface gráfica do usuário, Texto, Aplicativo, Email&#10;&#10;Descrição gerada automaticamente"/>
+                    <pic:cNvPicPr/>
+                  </pic:nvPicPr>
+                  <pic:blipFill>
+                    <a:blip r:embed="rId49">
+                      <a:extLst>
+                        <a:ext uri="{28A0092B-C50C-407E-A947-70E740481C1C}">
+                          <a14:useLocalDpi xmlns:a14="http://schemas.microsoft.com/office/drawing/2010/main" val="0"/>
+                        </a:ext>
+                      </a:extLst>
+                    </a:blip>
+                    <a:stretch>
+                      <a:fillRect/>
+                    </a:stretch>
+                  </pic:blipFill>
+                  <pic:spPr>
+                    <a:xfrm>
+                      <a:off x="0" y="0"/>
+                      <a:ext cx="5912485" cy="1610360"/>
+                    </a:xfrm>
+                    <a:prstGeom prst="rect">
+                      <a:avLst/>
+                    </a:prstGeom>
+                  </pic:spPr>
+                </pic:pic>
+              </a:graphicData>
+            </a:graphic>
+          </wp:inline>
+        </w:drawing>
+      </w:r>
+    </w:p>
+    <w:p/>
+    <w:p/>
+    <w:p/>
+    <w:p/>
+    <w:p/>
+    <w:p>
+      <w:r>
+        <w:rPr>
+          <w:noProof/>
+        </w:rPr>
+        <w:drawing>
+          <wp:inline distT="0" distB="0" distL="0" distR="0" wp14:anchorId="21944F52" wp14:editId="2F53F0DB">
+            <wp:extent cx="5912485" cy="2586355"/>
+            <wp:effectExtent l="0" t="0" r="0" b="4445"/>
+            <wp:docPr id="116787492" name="Imagem 11" descr="Gráfico, Gráfico de barras&#10;&#10;Descrição gerada automaticamente"/>
+            <wp:cNvGraphicFramePr>
+              <a:graphicFrameLocks xmlns:a="http://schemas.openxmlformats.org/drawingml/2006/main" noChangeAspect="1"/>
+            </wp:cNvGraphicFramePr>
+            <a:graphic xmlns:a="http://schemas.openxmlformats.org/drawingml/2006/main">
+              <a:graphicData uri="http://schemas.openxmlformats.org/drawingml/2006/picture">
+                <pic:pic xmlns:pic="http://schemas.openxmlformats.org/drawingml/2006/picture">
+                  <pic:nvPicPr>
+                    <pic:cNvPr id="116787492" name="Imagem 11" descr="Gráfico, Gráfico de barras&#10;&#10;Descrição gerada automaticamente"/>
+                    <pic:cNvPicPr/>
+                  </pic:nvPicPr>
+                  <pic:blipFill>
+                    <a:blip r:embed="rId50">
+                      <a:extLst>
+                        <a:ext uri="{28A0092B-C50C-407E-A947-70E740481C1C}">
+                          <a14:useLocalDpi xmlns:a14="http://schemas.microsoft.com/office/drawing/2010/main" val="0"/>
+                        </a:ext>
+                      </a:extLst>
+                    </a:blip>
+                    <a:stretch>
+                      <a:fillRect/>
+                    </a:stretch>
+                  </pic:blipFill>
+                  <pic:spPr>
+                    <a:xfrm>
+                      <a:off x="0" y="0"/>
+                      <a:ext cx="5912485" cy="2586355"/>
+                    </a:xfrm>
+                    <a:prstGeom prst="rect">
+                      <a:avLst/>
+                    </a:prstGeom>
+                  </pic:spPr>
+                </pic:pic>
+              </a:graphicData>
+            </a:graphic>
+          </wp:inline>
+        </w:drawing>
+      </w:r>
+    </w:p>
+    <w:p/>
+    <w:p>
+      <w:r>
+        <w:rPr>
+          <w:noProof/>
+        </w:rPr>
+        <w:drawing>
+          <wp:inline distT="0" distB="0" distL="0" distR="0" wp14:anchorId="1CF7171A" wp14:editId="3D5AA503">
+            <wp:extent cx="5912485" cy="3263900"/>
+            <wp:effectExtent l="0" t="0" r="0" b="0"/>
+            <wp:docPr id="2018879644" name="Imagem 12" descr="Interface gráfica do usuário, Aplicativo&#10;&#10;Descrição gerada automaticamente"/>
+            <wp:cNvGraphicFramePr>
+              <a:graphicFrameLocks xmlns:a="http://schemas.openxmlformats.org/drawingml/2006/main" noChangeAspect="1"/>
+            </wp:cNvGraphicFramePr>
+            <a:graphic xmlns:a="http://schemas.openxmlformats.org/drawingml/2006/main">
+              <a:graphicData uri="http://schemas.openxmlformats.org/drawingml/2006/picture">
+                <pic:pic xmlns:pic="http://schemas.openxmlformats.org/drawingml/2006/picture">
+                  <pic:nvPicPr>
+                    <pic:cNvPr id="2018879644" name="Imagem 12" descr="Interface gráfica do usuário, Aplicativo&#10;&#10;Descrição gerada automaticamente"/>
+                    <pic:cNvPicPr/>
+                  </pic:nvPicPr>
+                  <pic:blipFill>
+                    <a:blip r:embed="rId51">
+                      <a:extLst>
+                        <a:ext uri="{28A0092B-C50C-407E-A947-70E740481C1C}">
+                          <a14:useLocalDpi xmlns:a14="http://schemas.microsoft.com/office/drawing/2010/main" val="0"/>
+                        </a:ext>
+                      </a:extLst>
+                    </a:blip>
+                    <a:stretch>
+                      <a:fillRect/>
+                    </a:stretch>
+                  </pic:blipFill>
+                  <pic:spPr>
+                    <a:xfrm>
+                      <a:off x="0" y="0"/>
+                      <a:ext cx="5912485" cy="3263900"/>
+                    </a:xfrm>
+                    <a:prstGeom prst="rect">
+                      <a:avLst/>
+                    </a:prstGeom>
+                  </pic:spPr>
+                </pic:pic>
+              </a:graphicData>
+            </a:graphic>
+          </wp:inline>
+        </w:drawing>
+      </w:r>
+    </w:p>
+    <w:p/>
+    <w:p>
+      <w:r>
+        <w:rPr>
+          <w:noProof/>
+        </w:rPr>
+        <w:drawing>
+          <wp:inline distT="0" distB="0" distL="0" distR="0" wp14:anchorId="4BA3F00D" wp14:editId="14DD2AE6">
+            <wp:extent cx="5912485" cy="1851660"/>
+            <wp:effectExtent l="0" t="0" r="0" b="0"/>
+            <wp:docPr id="1793256833" name="Imagem 13" descr="Gráfico, Gráfico de pizza&#10;&#10;Descrição gerada automaticamente"/>
+            <wp:cNvGraphicFramePr>
+              <a:graphicFrameLocks xmlns:a="http://schemas.openxmlformats.org/drawingml/2006/main" noChangeAspect="1"/>
+            </wp:cNvGraphicFramePr>
+            <a:graphic xmlns:a="http://schemas.openxmlformats.org/drawingml/2006/main">
+              <a:graphicData uri="http://schemas.openxmlformats.org/drawingml/2006/picture">
+                <pic:pic xmlns:pic="http://schemas.openxmlformats.org/drawingml/2006/picture">
+                  <pic:nvPicPr>
+                    <pic:cNvPr id="1793256833" name="Imagem 13" descr="Gráfico, Gráfico de pizza&#10;&#10;Descrição gerada automaticamente"/>
+                    <pic:cNvPicPr/>
+                  </pic:nvPicPr>
+                  <pic:blipFill>
+                    <a:blip r:embed="rId52">
+                      <a:extLst>
+                        <a:ext uri="{28A0092B-C50C-407E-A947-70E740481C1C}">
+                          <a14:useLocalDpi xmlns:a14="http://schemas.microsoft.com/office/drawing/2010/main" val="0"/>
+                        </a:ext>
+                      </a:extLst>
+                    </a:blip>
+                    <a:stretch>
+                      <a:fillRect/>
+                    </a:stretch>
+                  </pic:blipFill>
+                  <pic:spPr>
+                    <a:xfrm>
+                      <a:off x="0" y="0"/>
+                      <a:ext cx="5912485" cy="1851660"/>
+                    </a:xfrm>
+                    <a:prstGeom prst="rect">
+                      <a:avLst/>
+                    </a:prstGeom>
+                  </pic:spPr>
+                </pic:pic>
+              </a:graphicData>
+            </a:graphic>
+          </wp:inline>
+        </w:drawing>
+      </w:r>
+    </w:p>
+    <w:p/>
+    <w:p>
+      <w:r>
+        <w:rPr>
+          <w:noProof/>
+        </w:rPr>
+        <w:drawing>
+          <wp:inline distT="0" distB="0" distL="0" distR="0" wp14:anchorId="722F7356" wp14:editId="02AB23E6">
+            <wp:extent cx="5912485" cy="1445260"/>
+            <wp:effectExtent l="0" t="0" r="0" b="2540"/>
+            <wp:docPr id="1625244990" name="Imagem 14" descr="Interface gráfica do usuário, Texto, Aplicativo, Email&#10;&#10;Descrição gerada automaticamente"/>
+            <wp:cNvGraphicFramePr>
+              <a:graphicFrameLocks xmlns:a="http://schemas.openxmlformats.org/drawingml/2006/main" noChangeAspect="1"/>
+            </wp:cNvGraphicFramePr>
+            <a:graphic xmlns:a="http://schemas.openxmlformats.org/drawingml/2006/main">
+              <a:graphicData uri="http://schemas.openxmlformats.org/drawingml/2006/picture">
+                <pic:pic xmlns:pic="http://schemas.openxmlformats.org/drawingml/2006/picture">
+                  <pic:nvPicPr>
+                    <pic:cNvPr id="1625244990" name="Imagem 14" descr="Interface gráfica do usuário, Texto, Aplicativo, Email&#10;&#10;Descrição gerada automaticamente"/>
+                    <pic:cNvPicPr/>
+                  </pic:nvPicPr>
+                  <pic:blipFill>
+                    <a:blip r:embed="rId53">
+                      <a:extLst>
+                        <a:ext uri="{28A0092B-C50C-407E-A947-70E740481C1C}">
+                          <a14:useLocalDpi xmlns:a14="http://schemas.microsoft.com/office/drawing/2010/main" val="0"/>
+                        </a:ext>
+                      </a:extLst>
+                    </a:blip>
+                    <a:stretch>
+                      <a:fillRect/>
+                    </a:stretch>
+                  </pic:blipFill>
+                  <pic:spPr>
+                    <a:xfrm>
+                      <a:off x="0" y="0"/>
+                      <a:ext cx="5912485" cy="1445260"/>
+                    </a:xfrm>
+                    <a:prstGeom prst="rect">
+                      <a:avLst/>
+                    </a:prstGeom>
+                  </pic:spPr>
+                </pic:pic>
+              </a:graphicData>
+            </a:graphic>
+          </wp:inline>
+        </w:drawing>
+      </w:r>
+    </w:p>
+    <w:p/>
+    <w:p>
+      <w:r>
+        <w:rPr>
+          <w:noProof/>
+        </w:rPr>
+        <w:drawing>
+          <wp:inline distT="0" distB="0" distL="0" distR="0" wp14:anchorId="070D4D26" wp14:editId="790BA8A1">
+            <wp:extent cx="5941060" cy="3420745"/>
+            <wp:effectExtent l="0" t="0" r="2540" b="8255"/>
+            <wp:docPr id="1059579307" name="Imagem 17" descr="Interface gráfica do usuário, Texto, Aplicativo, Tabela, Email&#10;&#10;Descrição gerada automaticamente"/>
+            <wp:cNvGraphicFramePr>
+              <a:graphicFrameLocks xmlns:a="http://schemas.openxmlformats.org/drawingml/2006/main" noChangeAspect="1"/>
+            </wp:cNvGraphicFramePr>
+            <a:graphic xmlns:a="http://schemas.openxmlformats.org/drawingml/2006/main">
+              <a:graphicData uri="http://schemas.openxmlformats.org/drawingml/2006/picture">
+                <pic:pic xmlns:pic="http://schemas.openxmlformats.org/drawingml/2006/picture">
+                  <pic:nvPicPr>
+                    <pic:cNvPr id="1059579307" name="Imagem 17" descr="Interface gráfica do usuário, Texto, Aplicativo, Tabela, Email&#10;&#10;Descrição gerada automaticamente"/>
+                    <pic:cNvPicPr/>
+                  </pic:nvPicPr>
+                  <pic:blipFill rotWithShape="1">
+                    <a:blip r:embed="rId54">
+                      <a:extLst>
+                        <a:ext uri="{28A0092B-C50C-407E-A947-70E740481C1C}">
+                          <a14:useLocalDpi xmlns:a14="http://schemas.microsoft.com/office/drawing/2010/main" val="0"/>
+                        </a:ext>
+                      </a:extLst>
+                    </a:blip>
+                    <a:srcRect l="-484"/>
+                    <a:stretch/>
+                  </pic:blipFill>
+                  <pic:spPr bwMode="auto">
+                    <a:xfrm>
+                      <a:off x="0" y="0"/>
+                      <a:ext cx="5941060" cy="3420745"/>
+                    </a:xfrm>
+                    <a:prstGeom prst="rect">
+                      <a:avLst/>
+                    </a:prstGeom>
+                    <a:ln>
+                      <a:noFill/>
+                    </a:ln>
+                    <a:extLst>
+                      <a:ext uri="{53640926-AAD7-44D8-BBD7-CCE9431645EC}">
+                        <a14:shadowObscured xmlns:a14="http://schemas.microsoft.com/office/drawing/2010/main"/>
+                      </a:ext>
+                    </a:extLst>
+                  </pic:spPr>
+                </pic:pic>
+              </a:graphicData>
+            </a:graphic>
+          </wp:inline>
+        </w:drawing>
+      </w:r>
+    </w:p>
+    <w:p/>
+    <w:p>
+      <w:r>
+        <w:rPr>
+          <w:noProof/>
+        </w:rPr>
+        <w:drawing>
+          <wp:inline distT="0" distB="0" distL="0" distR="0" wp14:anchorId="2CB12FBA" wp14:editId="10E23FA2">
+            <wp:extent cx="5912485" cy="1099820"/>
+            <wp:effectExtent l="0" t="0" r="0" b="5080"/>
+            <wp:docPr id="1647659104" name="Imagem 18" descr="Interface gráfica do usuário, Texto, Aplicativo&#10;&#10;Descrição gerada automaticamente"/>
+            <wp:cNvGraphicFramePr>
+              <a:graphicFrameLocks xmlns:a="http://schemas.openxmlformats.org/drawingml/2006/main" noChangeAspect="1"/>
+            </wp:cNvGraphicFramePr>
+            <a:graphic xmlns:a="http://schemas.openxmlformats.org/drawingml/2006/main">
+              <a:graphicData uri="http://schemas.openxmlformats.org/drawingml/2006/picture">
+                <pic:pic xmlns:pic="http://schemas.openxmlformats.org/drawingml/2006/picture">
+                  <pic:nvPicPr>
+                    <pic:cNvPr id="1647659104" name="Imagem 18" descr="Interface gráfica do usuário, Texto, Aplicativo&#10;&#10;Descrição gerada automaticamente"/>
+                    <pic:cNvPicPr/>
+                  </pic:nvPicPr>
+                  <pic:blipFill>
+                    <a:blip r:embed="rId55">
+                      <a:extLst>
+                        <a:ext uri="{28A0092B-C50C-407E-A947-70E740481C1C}">
+                          <a14:useLocalDpi xmlns:a14="http://schemas.microsoft.com/office/drawing/2010/main" val="0"/>
+                        </a:ext>
+                      </a:extLst>
+                    </a:blip>
+                    <a:stretch>
+                      <a:fillRect/>
+                    </a:stretch>
+                  </pic:blipFill>
+                  <pic:spPr>
+                    <a:xfrm>
+                      <a:off x="0" y="0"/>
+                      <a:ext cx="5912485" cy="1099820"/>
+                    </a:xfrm>
+                    <a:prstGeom prst="rect">
+                      <a:avLst/>
+                    </a:prstGeom>
+                  </pic:spPr>
+                </pic:pic>
+              </a:graphicData>
+            </a:graphic>
+          </wp:inline>
+        </w:drawing>
+      </w:r>
+    </w:p>
     <w:sectPr>
-      <w:headerReference w:type="even" r:id="rId40"/>
-      <w:headerReference w:type="default" r:id="rId41"/>
-      <w:footerReference w:type="even" r:id="rId42"/>
-      <w:footerReference w:type="default" r:id="rId43"/>
-      <w:headerReference w:type="first" r:id="rId44"/>
-      <w:footerReference w:type="first" r:id="rId45"/>
+      <w:headerReference w:type="even" r:id="rId56"/>
+      <w:headerReference w:type="default" r:id="rId57"/>
+      <w:footerReference w:type="even" r:id="rId58"/>
+      <w:footerReference w:type="default" r:id="rId59"/>
+      <w:headerReference w:type="first" r:id="rId60"/>
+      <w:footerReference w:type="first" r:id="rId61"/>
       <w:pgSz w:w="11907" w:h="16840" w:code="9"/>
       <w:pgMar w:top="539" w:right="1298" w:bottom="1661" w:left="1298" w:header="709" w:footer="709" w:gutter="0"/>
       <w:cols w:space="708"/>
@@ -5175,19 +5982,12 @@
 </file>
 
 <file path=customXml/item1.xml><?xml version="1.0" encoding="utf-8"?>
-<b:Sources xmlns:b="http://schemas.openxmlformats.org/officeDocument/2006/bibliography" xmlns="http://schemas.openxmlformats.org/officeDocument/2006/bibliography" SelectedStyle="\APASixthEditionOfficeOnline.xsl" StyleName="APA" Version="6"/>
+<p:properties xmlns:p="http://schemas.microsoft.com/office/2006/metadata/properties" xmlns:xsi="http://www.w3.org/2001/XMLSchema-instance" xmlns:pc="http://schemas.microsoft.com/office/infopath/2007/PartnerControls">
+  <documentManagement/>
+</p:properties>
 </file>
 
 <file path=customXml/item2.xml><?xml version="1.0" encoding="utf-8"?>
-<?mso-contentType ?>
-<FormTemplates xmlns="http://schemas.microsoft.com/sharepoint/v3/contenttype/forms">
-  <Display>DocumentLibraryForm</Display>
-  <Edit>DocumentLibraryForm</Edit>
-  <New>DocumentLibraryForm</New>
-</FormTemplates>
-</file>
-
-<file path=customXml/item3.xml><?xml version="1.0" encoding="utf-8"?>
 <ct:contentTypeSchema xmlns:ct="http://schemas.microsoft.com/office/2006/metadata/contentType" xmlns:ma="http://schemas.microsoft.com/office/2006/metadata/properties/metaAttributes" ct:_="" ma:_="" ma:contentTypeName="Documento" ma:contentTypeID="0x01010036ADE29605775746BE0312E4F4DE1C82" ma:contentTypeVersion="0" ma:contentTypeDescription="Crie um novo documento." ma:contentTypeScope="" ma:versionID="cc6793b5a67efd2b2ead550b6ae37cda">
   <xsd:schema xmlns:xsd="http://www.w3.org/2001/XMLSchema" xmlns:xs="http://www.w3.org/2001/XMLSchema" xmlns:p="http://schemas.microsoft.com/office/2006/metadata/properties" targetNamespace="http://schemas.microsoft.com/office/2006/metadata/properties" ma:root="true" ma:fieldsID="574c6ccb71ee63fbc30cff3237551ec3">
     <xsd:element name="properties">
@@ -5301,29 +6101,29 @@
 </ct:contentTypeSchema>
 </file>
 
+<file path=customXml/item3.xml><?xml version="1.0" encoding="utf-8"?>
+<?mso-contentType ?>
+<FormTemplates xmlns="http://schemas.microsoft.com/sharepoint/v3/contenttype/forms">
+  <Display>DocumentLibraryForm</Display>
+  <Edit>DocumentLibraryForm</Edit>
+  <New>DocumentLibraryForm</New>
+</FormTemplates>
+</file>
+
 <file path=customXml/item4.xml><?xml version="1.0" encoding="utf-8"?>
-<p:properties xmlns:p="http://schemas.microsoft.com/office/2006/metadata/properties" xmlns:xsi="http://www.w3.org/2001/XMLSchema-instance" xmlns:pc="http://schemas.microsoft.com/office/infopath/2007/PartnerControls">
-  <documentManagement/>
-</p:properties>
+<b:Sources xmlns:b="http://schemas.openxmlformats.org/officeDocument/2006/bibliography" xmlns="http://schemas.openxmlformats.org/officeDocument/2006/bibliography" SelectedStyle="\APASixthEditionOfficeOnline.xsl" StyleName="APA" Version="6"/>
 </file>
 
 <file path=customXml/itemProps1.xml><?xml version="1.0" encoding="utf-8"?>
-<ds:datastoreItem xmlns:ds="http://schemas.openxmlformats.org/officeDocument/2006/customXml" ds:itemID="{CC9FBFDA-A2B5-4BBF-8583-3AD5B31CB0CE}">
+<ds:datastoreItem xmlns:ds="http://schemas.openxmlformats.org/officeDocument/2006/customXml" ds:itemID="{3CBC499B-FC48-4681-8842-659D2F71791D}">
   <ds:schemaRefs>
-    <ds:schemaRef ds:uri="http://schemas.openxmlformats.org/officeDocument/2006/bibliography"/>
+    <ds:schemaRef ds:uri="http://schemas.microsoft.com/office/2006/metadata/properties"/>
+    <ds:schemaRef ds:uri="http://schemas.microsoft.com/office/infopath/2007/PartnerControls"/>
   </ds:schemaRefs>
 </ds:datastoreItem>
 </file>
 
 <file path=customXml/itemProps2.xml><?xml version="1.0" encoding="utf-8"?>
-<ds:datastoreItem xmlns:ds="http://schemas.openxmlformats.org/officeDocument/2006/customXml" ds:itemID="{A9380074-ACB1-4768-8160-E2C55A14786E}">
-  <ds:schemaRefs>
-    <ds:schemaRef ds:uri="http://schemas.microsoft.com/sharepoint/v3/contenttype/forms"/>
-  </ds:schemaRefs>
-</ds:datastoreItem>
-</file>
-
-<file path=customXml/itemProps3.xml><?xml version="1.0" encoding="utf-8"?>
 <ds:datastoreItem xmlns:ds="http://schemas.openxmlformats.org/officeDocument/2006/customXml" ds:itemID="{98755CF1-A7EB-4D6B-A36C-2EF08B187AAD}">
   <ds:schemaRefs>
     <ds:schemaRef ds:uri="http://schemas.microsoft.com/office/2006/metadata/contentType"/>
@@ -5339,11 +6139,18 @@
 </ds:datastoreItem>
 </file>
 
+<file path=customXml/itemProps3.xml><?xml version="1.0" encoding="utf-8"?>
+<ds:datastoreItem xmlns:ds="http://schemas.openxmlformats.org/officeDocument/2006/customXml" ds:itemID="{A9380074-ACB1-4768-8160-E2C55A14786E}">
+  <ds:schemaRefs>
+    <ds:schemaRef ds:uri="http://schemas.microsoft.com/sharepoint/v3/contenttype/forms"/>
+  </ds:schemaRefs>
+</ds:datastoreItem>
+</file>
+
 <file path=customXml/itemProps4.xml><?xml version="1.0" encoding="utf-8"?>
-<ds:datastoreItem xmlns:ds="http://schemas.openxmlformats.org/officeDocument/2006/customXml" ds:itemID="{3CBC499B-FC48-4681-8842-659D2F71791D}">
+<ds:datastoreItem xmlns:ds="http://schemas.openxmlformats.org/officeDocument/2006/customXml" ds:itemID="{CC9FBFDA-A2B5-4BBF-8583-3AD5B31CB0CE}">
   <ds:schemaRefs>
-    <ds:schemaRef ds:uri="http://schemas.microsoft.com/office/2006/metadata/properties"/>
-    <ds:schemaRef ds:uri="http://schemas.microsoft.com/office/infopath/2007/PartnerControls"/>
+    <ds:schemaRef ds:uri="http://schemas.openxmlformats.org/officeDocument/2006/bibliography"/>
   </ds:schemaRefs>
 </ds:datastoreItem>
 </file>
</xml_diff>